<commit_message>
fungerer denne hjemmeside final
</commit_message>
<xml_diff>
--- a/docs/Fungerer denne hjemmeside.docx
+++ b/docs/Fungerer denne hjemmeside.docx
@@ -202,10 +202,18 @@
     </w:p>
     <w:p>
       <w:r>
-        <w:t xml:space="preserve">Ud fra den viden vi i denne uge har fået omkring usability, skal hjemmesiden </w:t>
+        <w:t xml:space="preserve">Ud fra den viden vi i denne uge har fået omkring </w:t>
       </w:r>
       <w:proofErr w:type="spellStart"/>
       <w:r>
+        <w:t>usability</w:t>
+      </w:r>
+      <w:proofErr w:type="spellEnd"/>
+      <w:r>
+        <w:t xml:space="preserve">, skal hjemmesiden </w:t>
+      </w:r>
+      <w:proofErr w:type="spellStart"/>
+      <w:r>
         <w:t>hundested-roervig</w:t>
       </w:r>
       <w:proofErr w:type="spellEnd"/>
@@ -226,11 +234,9 @@
       <w:r>
         <w:t xml:space="preserve">Her vil jeg kort beskrive de </w:t>
       </w:r>
-      <w:proofErr w:type="gramStart"/>
-      <w:r>
-        <w:t>brugervenligheds definitioner</w:t>
-      </w:r>
-      <w:proofErr w:type="gramEnd"/>
+      <w:r>
+        <w:t>brugervenlighedsdefinitioner</w:t>
+      </w:r>
       <w:r>
         <w:t xml:space="preserve"> jeg har benyttet i forbindelse med analysen af hjemmesiden</w:t>
       </w:r>
@@ -430,10 +436,7 @@
         <w:t>Får brugeren lyst til at vende tilbage og benytte hjemmesiden igen?</w:t>
       </w:r>
     </w:p>
-    <w:p>
-      <w:bookmarkStart w:id="0" w:name="_GoBack"/>
-      <w:bookmarkEnd w:id="0"/>
-    </w:p>
+    <w:p/>
     <w:p/>
     <w:p>
       <w:pPr>
@@ -454,21 +457,145 @@
       </w:pPr>
       <w:r>
         <w:lastRenderedPageBreak/>
-        <w:t>Hvad fungerer på hjemmesiden?</w:t>
+        <w:t xml:space="preserve">Hjemmesiden </w:t>
+      </w:r>
+      <w:r>
+        <w:t>Hundested-Rørvig Færgefart A/S</w:t>
       </w:r>
     </w:p>
     <w:p/>
     <w:p>
-      <w:pPr>
-        <w:pStyle w:val="Heading2"/>
-      </w:pPr>
-      <w:r>
-        <w:t>Hvad kan forbedres på hjemmesiden?</w:t>
-      </w:r>
-    </w:p>
+      <w:r>
+        <w:drawing>
+          <wp:inline distT="0" distB="0" distL="0" distR="0" wp14:anchorId="1B9BD029" wp14:editId="27776131">
+            <wp:extent cx="6188710" cy="3846195"/>
+            <wp:effectExtent l="0" t="0" r="2540" b="1905"/>
+            <wp:docPr id="1" name="Picture 1"/>
+            <wp:cNvGraphicFramePr>
+              <a:graphicFrameLocks xmlns:a="http://schemas.openxmlformats.org/drawingml/2006/main" noChangeAspect="1"/>
+            </wp:cNvGraphicFramePr>
+            <a:graphic xmlns:a="http://schemas.openxmlformats.org/drawingml/2006/main">
+              <a:graphicData uri="http://schemas.openxmlformats.org/drawingml/2006/picture">
+                <pic:pic xmlns:pic="http://schemas.openxmlformats.org/drawingml/2006/picture">
+                  <pic:nvPicPr>
+                    <pic:cNvPr id="1" name=""/>
+                    <pic:cNvPicPr/>
+                  </pic:nvPicPr>
+                  <pic:blipFill>
+                    <a:blip r:embed="rId9"/>
+                    <a:stretch>
+                      <a:fillRect/>
+                    </a:stretch>
+                  </pic:blipFill>
+                  <pic:spPr>
+                    <a:xfrm>
+                      <a:off x="0" y="0"/>
+                      <a:ext cx="6188710" cy="3846195"/>
+                    </a:xfrm>
+                    <a:prstGeom prst="rect">
+                      <a:avLst/>
+                    </a:prstGeom>
+                  </pic:spPr>
+                </pic:pic>
+              </a:graphicData>
+            </a:graphic>
+          </wp:inline>
+        </w:drawing>
+      </w:r>
+    </w:p>
+    <w:p>
+      <w:pPr>
+        <w:pStyle w:val="Heading3"/>
+      </w:pPr>
+      <w:r>
+        <w:t>Hvad fungerer</w:t>
+      </w:r>
+    </w:p>
+    <w:p>
+      <w:r>
+        <w:t xml:space="preserve">Ved besøg af denne hjemmeside, er jeg ikke i tvivl om den handler om færgefart. </w:t>
+      </w:r>
+    </w:p>
+    <w:p>
+      <w:r>
+        <w:t xml:space="preserve">Det som jeg synes fungerer på denne hjemmeside, er menuen som hurtigt giver et overblik over de funktioner som stilles </w:t>
+      </w:r>
+      <w:r>
+        <w:t>til rådighed. Siden som er aktiv, fremhæves ligeledes i menuen, dog kunne dette være mere tydeligt. De basale funktioner såsom navigation</w:t>
+      </w:r>
+      <w:r>
+        <w:t>, information om sejltider</w:t>
+      </w:r>
+      <w:r>
+        <w:t xml:space="preserve"> og oplysninger på siden fungerer. </w:t>
+      </w:r>
+    </w:p>
+    <w:p>
+      <w:pPr>
+        <w:pStyle w:val="Heading3"/>
+      </w:pPr>
+      <w:r>
+        <w:t>Hvad kan gøres bedre</w:t>
+      </w:r>
+    </w:p>
+    <w:p>
+      <w:r>
+        <w:t>Jeg syntes billedet midt på siden, tager meget opmærksomhed</w:t>
+      </w:r>
+      <w:r>
+        <w:t xml:space="preserve"> og på mobil burde det nok fjernes.</w:t>
+      </w:r>
+    </w:p>
+    <w:p>
+      <w:r>
+        <w:t xml:space="preserve">Siden er ikke </w:t>
+      </w:r>
+      <w:proofErr w:type="spellStart"/>
+      <w:r>
+        <w:t>responsiv</w:t>
+      </w:r>
+      <w:proofErr w:type="spellEnd"/>
+      <w:r>
+        <w:t xml:space="preserve"> og egner sig derfor ikke til visning på mobil. Da man kan forvente sig</w:t>
+      </w:r>
+      <w:r>
+        <w:t>,</w:t>
+      </w:r>
+      <w:r>
+        <w:t xml:space="preserve"> siden skal bruges i forbindelse med folk som er på farten, er dette ikke optimalt.</w:t>
+      </w:r>
+    </w:p>
+    <w:p>
+      <w:r>
+        <w:t>Ved klik på ”ONLINE BOOKING” åbnes denne side i samme fane og den oprindelige hjemmeside lukkes derfor. Her ville jeg nok åbne i en ny fane.</w:t>
+      </w:r>
+    </w:p>
+    <w:p/>
+    <w:p>
+      <w:pPr>
+        <w:pStyle w:val="Heading3"/>
+      </w:pPr>
+      <w:r>
+        <w:t>Konklusion</w:t>
+      </w:r>
+      <w:bookmarkStart w:id="0" w:name="_GoBack"/>
+      <w:bookmarkEnd w:id="0"/>
+    </w:p>
+    <w:p>
+      <w:r>
+        <w:t>Siden fungerer i web, men ikke på mobil. Endvidere løser den de basale opgaver i forhold til brugervenlighed, som jeg har listet ovenfor. Jeg har ikke oplevet fejl på siden, da jeg testede denne.</w:t>
+      </w:r>
+      <w:r>
+        <w:t xml:space="preserve"> Om jeg vil besøge denne side igen</w:t>
+      </w:r>
+      <w:r>
+        <w:t xml:space="preserve"> er nok mere af behov end noget andet.</w:t>
+      </w:r>
+    </w:p>
+    <w:p/>
     <w:p/>
     <w:sectPr>
-      <w:footerReference w:type="default" r:id="rId9"/>
+      <w:footerReference w:type="default" r:id="rId10"/>
       <w:pgSz w:w="11906" w:h="16838"/>
       <w:pgMar w:top="1440" w:right="1080" w:bottom="1440" w:left="1080" w:header="708" w:footer="708" w:gutter="0"/>
       <w:cols w:space="708"/>
@@ -523,16 +650,7 @@
       <w:sdtEndPr/>
       <w:sdtContent>
         <w:r>
-          <w:t xml:space="preserve">Projektopgave </w:t>
-        </w:r>
-        <w:r>
-          <w:t>–</w:t>
-        </w:r>
-        <w:r>
-          <w:t xml:space="preserve"> </w:t>
-        </w:r>
-        <w:r>
-          <w:t xml:space="preserve">Fungerer denne hjemmeside?     </w:t>
+          <w:t>Projektopgave – Fungerer denne hjemmeside?</w:t>
         </w:r>
       </w:sdtContent>
     </w:sdt>
@@ -2837,6 +2955,7 @@
     <w:rsid w:val="00055155"/>
     <w:rsid w:val="000E12C7"/>
     <w:rsid w:val="002427A3"/>
+    <w:rsid w:val="002B24F7"/>
     <w:rsid w:val="00356CFA"/>
     <w:rsid w:val="003F2D61"/>
     <w:rsid w:val="0048497C"/>
@@ -3635,7 +3754,7 @@
 </file>
 
 <file path=customXml/itemProps1.xml><?xml version="1.0" encoding="utf-8"?>
-<ds:datastoreItem xmlns:ds="http://schemas.openxmlformats.org/officeDocument/2006/customXml" ds:itemID="{E3080C6A-6ED9-4221-8B42-F351991BB2F8}">
+<ds:datastoreItem xmlns:ds="http://schemas.openxmlformats.org/officeDocument/2006/customXml" ds:itemID="{BA326F97-9C27-4D7D-B0F2-D58B1D537CBE}">
   <ds:schemaRefs>
     <ds:schemaRef ds:uri="http://schemas.openxmlformats.org/officeDocument/2006/bibliography"/>
   </ds:schemaRefs>

</xml_diff>